<commit_message>
Manual: Fix localisation command example, and a couple of typos
http://www.elvastower.com/forums/index.php?/topic/32373-or-manual-suggestions-for-additions-and-corrections/page__view__findpost__p__241795

git-svn-id: http://svn.uktrainsim.com/svn/openrails/trunk@4259 a9f3cfff-6c41-7446-b0ca-052bd761e6eb
</commit_message>
<xml_diff>
--- a/Source/Documentation/Localization Manual.docx
+++ b/Source/Documentation/Localization Manual.docx
@@ -1,6 +1,6 @@
 
 <file path=word/document.xml><?xml version="1.0" encoding="utf-8"?>
-<w:document xmlns:wpc="http://schemas.microsoft.com/office/word/2010/wordprocessingCanvas" xmlns:mc="http://schemas.openxmlformats.org/markup-compatibility/2006" xmlns:o="urn:schemas-microsoft-com:office:office" xmlns:r="http://schemas.openxmlformats.org/officeDocument/2006/relationships" xmlns:m="http://schemas.openxmlformats.org/officeDocument/2006/math" xmlns:v="urn:schemas-microsoft-com:vml" xmlns:wp14="http://schemas.microsoft.com/office/word/2010/wordprocessingDrawing" xmlns:wp="http://schemas.openxmlformats.org/drawingml/2006/wordprocessingDrawing" xmlns:w10="urn:schemas-microsoft-com:office:word" xmlns:w="http://schemas.openxmlformats.org/wordprocessingml/2006/main" xmlns:w14="http://schemas.microsoft.com/office/word/2010/wordml" xmlns:w15="http://schemas.microsoft.com/office/word/2012/wordml" xmlns:wpg="http://schemas.microsoft.com/office/word/2010/wordprocessingGroup" xmlns:wpi="http://schemas.microsoft.com/office/word/2010/wordprocessingInk" xmlns:wne="http://schemas.microsoft.com/office/word/2006/wordml" xmlns:wps="http://schemas.microsoft.com/office/word/2010/wordprocessingShape" mc:Ignorable="w14 w15 wp14">
+<w:document xmlns:wpc="http://schemas.microsoft.com/office/word/2010/wordprocessingCanvas" xmlns:cx="http://schemas.microsoft.com/office/drawing/2014/chartex" xmlns:cx1="http://schemas.microsoft.com/office/drawing/2015/9/8/chartex" xmlns:cx2="http://schemas.microsoft.com/office/drawing/2015/10/21/chartex" xmlns:cx3="http://schemas.microsoft.com/office/drawing/2016/5/9/chartex" xmlns:cx4="http://schemas.microsoft.com/office/drawing/2016/5/10/chartex" xmlns:cx5="http://schemas.microsoft.com/office/drawing/2016/5/11/chartex" xmlns:cx6="http://schemas.microsoft.com/office/drawing/2016/5/12/chartex" xmlns:cx7="http://schemas.microsoft.com/office/drawing/2016/5/13/chartex" xmlns:cx8="http://schemas.microsoft.com/office/drawing/2016/5/14/chartex" xmlns:mc="http://schemas.openxmlformats.org/markup-compatibility/2006" xmlns:aink="http://schemas.microsoft.com/office/drawing/2016/ink" xmlns:am3d="http://schemas.microsoft.com/office/drawing/2017/model3d" xmlns:o="urn:schemas-microsoft-com:office:office" xmlns:r="http://schemas.openxmlformats.org/officeDocument/2006/relationships" xmlns:m="http://schemas.openxmlformats.org/officeDocument/2006/math" xmlns:v="urn:schemas-microsoft-com:vml" xmlns:wp14="http://schemas.microsoft.com/office/word/2010/wordprocessingDrawing" xmlns:wp="http://schemas.openxmlformats.org/drawingml/2006/wordprocessingDrawing" xmlns:w10="urn:schemas-microsoft-com:office:word" xmlns:w="http://schemas.openxmlformats.org/wordprocessingml/2006/main" xmlns:w14="http://schemas.microsoft.com/office/word/2010/wordml" xmlns:w15="http://schemas.microsoft.com/office/word/2012/wordml" xmlns:w16cid="http://schemas.microsoft.com/office/word/2016/wordml/cid" xmlns:w16se="http://schemas.microsoft.com/office/word/2015/wordml/symex" xmlns:wpg="http://schemas.microsoft.com/office/word/2010/wordprocessingGroup" xmlns:wpi="http://schemas.microsoft.com/office/word/2010/wordprocessingInk" xmlns:wne="http://schemas.microsoft.com/office/word/2006/wordml" xmlns:wps="http://schemas.microsoft.com/office/word/2010/wordprocessingShape" mc:Ignorable="w14 w15 w16se w16cid wp14">
   <w:body>
     <w:p>
       <w:pPr>
@@ -15,8 +15,6 @@
       <w:bookmarkStart w:id="1" w:name="_Toc379745722"/>
       <w:bookmarkStart w:id="2" w:name="_Toc379745732"/>
       <w:bookmarkStart w:id="3" w:name="_Toc379747790"/>
-      <w:bookmarkStart w:id="4" w:name="_GoBack"/>
-      <w:bookmarkEnd w:id="4"/>
       <w:r>
         <w:rPr>
           <w:noProof/>
@@ -321,7 +319,7 @@
           <mc:Fallback>
             <w:pict>
               <v:group id="Group 2" o:spid="_x0000_s1026" style="position:absolute;margin-left:80.55pt;margin-top:71.95pt;width:450.8pt;height:174.35pt;z-index:-251659264;mso-position-horizontal-relative:page;mso-position-vertical-relative:page" coordorigin="1611,1439" coordsize="9016,3487" o:gfxdata="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" o:allowincell="f">
-                <v:rect id="Rectangle 3" o:spid="_x0000_s1027" style="position:absolute;left:1611;top:1440;width:5320;height:3480;visibility:visible;mso-wrap-style:square;v-text-anchor:top" o:gfxdata="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" filled="f" stroked="f">
+                <v:rect id="Rectangle 3" o:spid="_x0000_s1027" style="position:absolute;left:1611;top:1440;width:5320;height:3480;visibility:visible;mso-wrap-style:square;v-text-anchor:top" o:gfxdata="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" filled="f" stroked="f">
                   <v:textbox inset="0,0,0,0">
                     <w:txbxContent>
                       <w:p>
@@ -408,7 +406,7 @@
                     </w:txbxContent>
                   </v:textbox>
                 </v:rect>
-                <v:rect id="Rectangle 4" o:spid="_x0000_s1028" style="position:absolute;left:6936;top:3674;width:3700;height:1260;visibility:visible;mso-wrap-style:square;v-text-anchor:top" o:gfxdata="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" filled="f" stroked="f">
+                <v:rect id="Rectangle 4" o:spid="_x0000_s1028" style="position:absolute;left:6936;top:3674;width:3700;height:1260;visibility:visible;mso-wrap-style:square;v-text-anchor:top" o:gfxdata="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" filled="f" stroked="f">
                   <v:textbox inset="0,0,0,0">
                     <w:txbxContent>
                       <w:p>
@@ -956,22 +954,22 @@
       <w:pPr>
         <w:pStyle w:val="Heading1"/>
       </w:pPr>
-      <w:bookmarkStart w:id="5" w:name="_Toc379747791"/>
+      <w:bookmarkStart w:id="4" w:name="_Toc379747791"/>
       <w:r>
         <w:lastRenderedPageBreak/>
         <w:t>Legal</w:t>
       </w:r>
-      <w:bookmarkEnd w:id="5"/>
+      <w:bookmarkEnd w:id="4"/>
     </w:p>
     <w:p>
       <w:pPr>
         <w:pStyle w:val="Heading3"/>
       </w:pPr>
-      <w:bookmarkStart w:id="6" w:name="_Toc379747792"/>
+      <w:bookmarkStart w:id="5" w:name="_Toc379747792"/>
       <w:r>
         <w:t>Warranty</w:t>
       </w:r>
-      <w:bookmarkEnd w:id="6"/>
+      <w:bookmarkEnd w:id="5"/>
     </w:p>
     <w:p>
       <w:pPr>
@@ -2485,13 +2483,7 @@
         <w:rPr>
           <w:rFonts w:cs="Arial"/>
         </w:rPr>
-        <w:t>e.</w:t>
-      </w:r>
-      <w:r>
-        <w:rPr>
-          <w:rFonts w:cs="Arial"/>
-        </w:rPr>
-        <w:t xml:space="preserve"> See the license for more details.</w:t>
+        <w:t>e. See the license for more details.</w:t>
       </w:r>
     </w:p>
     <w:p>
@@ -2526,26 +2518,11 @@
       <w:pPr>
         <w:pStyle w:val="Heading3"/>
       </w:pPr>
-      <w:bookmarkStart w:id="7" w:name="_Toc379747793"/>
-      <w:r>
-        <w:t>Trademark</w:t>
-      </w:r>
-      <w:r>
-        <w:t xml:space="preserve"> Acknowl</w:t>
-      </w:r>
-      <w:r>
-        <w:t>e</w:t>
-      </w:r>
-      <w:r>
-        <w:t>dgm</w:t>
-      </w:r>
-      <w:r>
-        <w:t>e</w:t>
-      </w:r>
-      <w:r>
-        <w:t>nt</w:t>
-      </w:r>
-      <w:bookmarkEnd w:id="7"/>
+      <w:bookmarkStart w:id="6" w:name="_Toc379747793"/>
+      <w:r>
+        <w:t>Trademark Acknowledgment</w:t>
+      </w:r>
+      <w:bookmarkEnd w:id="6"/>
     </w:p>
     <w:p>
       <w:pPr>
@@ -4421,26 +4398,11 @@
       <w:pPr>
         <w:pStyle w:val="Heading3"/>
       </w:pPr>
-      <w:bookmarkStart w:id="8" w:name="_Toc379747794"/>
-      <w:r>
-        <w:t>Copyright Acknowl</w:t>
-      </w:r>
-      <w:r>
-        <w:t>e</w:t>
-      </w:r>
-      <w:r>
-        <w:t>dgm</w:t>
-      </w:r>
-      <w:r>
-        <w:t>e</w:t>
-      </w:r>
-      <w:r>
-        <w:t>nt</w:t>
-      </w:r>
-      <w:r>
-        <w:t xml:space="preserve"> and License</w:t>
-      </w:r>
-      <w:bookmarkEnd w:id="8"/>
+      <w:bookmarkStart w:id="7" w:name="_Toc379747794"/>
+      <w:r>
+        <w:t>Copyright Acknowledgment and License</w:t>
+      </w:r>
+      <w:bookmarkEnd w:id="7"/>
     </w:p>
     <w:p>
       <w:pPr>
@@ -4478,19 +4440,7 @@
         <w:rPr>
           <w:rFonts w:cs="Arial"/>
         </w:rPr>
-        <w:t>20</w:t>
-      </w:r>
-      <w:r>
-        <w:rPr>
-          <w:rFonts w:cs="Arial"/>
-        </w:rPr>
-        <w:t>09-201</w:t>
-      </w:r>
-      <w:r>
-        <w:rPr>
-          <w:rFonts w:cs="Arial"/>
-        </w:rPr>
-        <w:t>4</w:t>
+        <w:t>2009-2014</w:t>
       </w:r>
       <w:r>
         <w:rPr>
@@ -4576,35 +4526,7 @@
           <w:rFonts w:cs="Arial"/>
           <w:spacing w:val="-1"/>
         </w:rPr>
-        <w:t xml:space="preserve">    This </w:t>
-      </w:r>
-      <w:r>
-        <w:rPr>
-          <w:rFonts w:cs="Arial"/>
-          <w:spacing w:val="-1"/>
-        </w:rPr>
-        <w:t>document</w:t>
-      </w:r>
-      <w:r>
-        <w:rPr>
-          <w:rFonts w:cs="Arial"/>
-          <w:spacing w:val="-1"/>
-        </w:rPr>
-        <w:t xml:space="preserve"> is part of </w:t>
-      </w:r>
-      <w:r>
-        <w:rPr>
-          <w:rFonts w:cs="Arial"/>
-          <w:spacing w:val="-1"/>
-        </w:rPr>
-        <w:t>Open Rails</w:t>
-      </w:r>
-      <w:r>
-        <w:rPr>
-          <w:rFonts w:cs="Arial"/>
-          <w:spacing w:val="-1"/>
-        </w:rPr>
-        <w:t>.</w:t>
+        <w:t xml:space="preserve">    This document is part of Open Rails.</w:t>
       </w:r>
     </w:p>
     <w:p>
@@ -4639,21 +4561,7 @@
           <w:rFonts w:cs="Arial"/>
           <w:spacing w:val="-1"/>
         </w:rPr>
-        <w:t xml:space="preserve">    </w:t>
-      </w:r>
-      <w:r>
-        <w:rPr>
-          <w:rFonts w:cs="Arial"/>
-          <w:spacing w:val="-1"/>
-        </w:rPr>
-        <w:t>Open Rails</w:t>
-      </w:r>
-      <w:r>
-        <w:rPr>
-          <w:rFonts w:cs="Arial"/>
-          <w:spacing w:val="-1"/>
-        </w:rPr>
-        <w:t xml:space="preserve"> is free software: you can redistribute it and/or modify</w:t>
+        <w:t xml:space="preserve">    Open Rails is free software: you can redistribute it and/or modify</w:t>
       </w:r>
     </w:p>
     <w:p>
@@ -4716,14 +4624,7 @@
           <w:rFonts w:cs="Arial"/>
           <w:spacing w:val="-1"/>
         </w:rPr>
-        <w:t xml:space="preserve">    </w:t>
-      </w:r>
-      <w:r>
-        <w:rPr>
-          <w:rFonts w:cs="Arial"/>
-          <w:spacing w:val="-1"/>
-        </w:rPr>
-        <w:t>any later version.</w:t>
+        <w:t xml:space="preserve">    any later version.</w:t>
       </w:r>
     </w:p>
     <w:p>
@@ -4779,35 +4680,7 @@
           <w:rFonts w:cs="Arial"/>
           <w:spacing w:val="-1"/>
         </w:rPr>
-        <w:t xml:space="preserve">    </w:t>
-      </w:r>
-      <w:r>
-        <w:rPr>
-          <w:rFonts w:cs="Arial"/>
-          <w:spacing w:val="-1"/>
-        </w:rPr>
-        <w:t>as part of the Open Rails distribution</w:t>
-      </w:r>
-      <w:r>
-        <w:rPr>
-          <w:rFonts w:cs="Arial"/>
-          <w:spacing w:val="-1"/>
-        </w:rPr>
-        <w:t xml:space="preserve"> in Documentation\Copying.txt</w:t>
-      </w:r>
-      <w:r>
-        <w:rPr>
-          <w:rFonts w:cs="Arial"/>
-          <w:spacing w:val="-1"/>
-        </w:rPr>
-        <w:t>.</w:t>
-      </w:r>
-      <w:r>
-        <w:rPr>
-          <w:rFonts w:cs="Arial"/>
-          <w:spacing w:val="-1"/>
-        </w:rPr>
-        <w:t xml:space="preserve"> </w:t>
+        <w:t xml:space="preserve">    as part of the Open Rails distribution in Documentation\Copying.txt. </w:t>
       </w:r>
     </w:p>
     <w:p>
@@ -4828,14 +4701,7 @@
           <w:rFonts w:cs="Arial"/>
           <w:spacing w:val="-1"/>
         </w:rPr>
-        <w:t xml:space="preserve">    </w:t>
-      </w:r>
-      <w:r>
-        <w:rPr>
-          <w:rFonts w:cs="Arial"/>
-          <w:spacing w:val="-1"/>
-        </w:rPr>
-        <w:t xml:space="preserve">If not, see </w:t>
+        <w:t xml:space="preserve">    If not, see </w:t>
       </w:r>
       <w:hyperlink r:id="rId11" w:history="1">
         <w:r>
@@ -4859,12 +4725,12 @@
       <w:pPr>
         <w:pStyle w:val="Heading1"/>
       </w:pPr>
-      <w:bookmarkStart w:id="9" w:name="_Toc379747795"/>
+      <w:bookmarkStart w:id="8" w:name="_Toc379747795"/>
       <w:r>
         <w:lastRenderedPageBreak/>
         <w:t>Contents</w:t>
       </w:r>
-      <w:bookmarkEnd w:id="9"/>
+      <w:bookmarkEnd w:id="8"/>
     </w:p>
     <w:p>
       <w:pPr>
@@ -5696,12 +5562,12 @@
           <w:numId w:val="48"/>
         </w:numPr>
       </w:pPr>
-      <w:bookmarkStart w:id="10" w:name="_Toc379747796"/>
+      <w:bookmarkStart w:id="9" w:name="_Toc379747796"/>
       <w:r>
         <w:lastRenderedPageBreak/>
         <w:t>Introduction</w:t>
       </w:r>
-      <w:bookmarkEnd w:id="10"/>
+      <w:bookmarkEnd w:id="9"/>
     </w:p>
     <w:p>
       <w:r>
@@ -5716,12 +5582,12 @@
           <w:numId w:val="48"/>
         </w:numPr>
       </w:pPr>
-      <w:bookmarkStart w:id="11" w:name="_Toc379747797"/>
+      <w:bookmarkStart w:id="10" w:name="_Toc379747797"/>
       <w:r>
         <w:lastRenderedPageBreak/>
         <w:t>Requirements</w:t>
       </w:r>
-      <w:bookmarkEnd w:id="11"/>
+      <w:bookmarkEnd w:id="10"/>
     </w:p>
     <w:p>
       <w:r>
@@ -5768,10 +5634,7 @@
     </w:p>
     <w:p>
       <w:r>
-        <w:t xml:space="preserve">It is located </w:t>
-      </w:r>
-      <w:r>
-        <w:t>at:</w:t>
+        <w:t>It is located at:</w:t>
       </w:r>
     </w:p>
     <w:p>
@@ -5782,10 +5645,7 @@
         </w:numPr>
       </w:pPr>
       <w:r>
-        <w:t>C:\Windows\Microsoft.NET\Framework</w:t>
-      </w:r>
-      <w:r>
-        <w:t xml:space="preserve"> for 32 bit computers</w:t>
+        <w:t>C:\Windows\Microsoft.NET\Framework for 32 bit computers</w:t>
       </w:r>
     </w:p>
     <w:p>
@@ -5796,10 +5656,7 @@
         </w:numPr>
       </w:pPr>
       <w:r>
-        <w:t>C:\Windows\Microsoft.NET\Framework</w:t>
-      </w:r>
-      <w:r>
-        <w:t>64 for 64 bit computers</w:t>
+        <w:t>C:\Windows\Microsoft.NET\Framework64 for 64 bit computers</w:t>
       </w:r>
     </w:p>
     <w:p>
@@ -5834,12 +5691,12 @@
           <w:numId w:val="48"/>
         </w:numPr>
       </w:pPr>
-      <w:bookmarkStart w:id="12" w:name="_Toc379747798"/>
+      <w:bookmarkStart w:id="11" w:name="_Toc379747798"/>
       <w:r>
         <w:lastRenderedPageBreak/>
         <w:t>Create a new language file</w:t>
       </w:r>
-      <w:bookmarkEnd w:id="12"/>
+      <w:bookmarkEnd w:id="11"/>
     </w:p>
     <w:p>
       <w:r>
@@ -5866,13 +5723,7 @@
     </w:p>
     <w:p>
       <w:r>
-        <w:t xml:space="preserve">Save the </w:t>
-      </w:r>
-      <w:r>
-        <w:t>PO</w:t>
-      </w:r>
-      <w:r>
-        <w:t xml:space="preserve"> file in Source\Locales\Menu.</w:t>
+        <w:t>Save the PO file in Source\Locales\Menu.</w:t>
       </w:r>
     </w:p>
     <w:p>
@@ -5942,13 +5793,7 @@
         <w:pStyle w:val="NoSpacing"/>
       </w:pPr>
       <w:r>
-        <w:t>Add the</w:t>
-      </w:r>
-      <w:r>
-        <w:t xml:space="preserve"> name of</w:t>
-      </w:r>
-      <w:r>
-        <w:t xml:space="preserve"> your language to the list (in a new line).</w:t>
+        <w:t>Add the name of your language to the list (in a new line).</w:t>
       </w:r>
     </w:p>
     <w:p>
@@ -5967,22 +5812,16 @@
           <w:numId w:val="48"/>
         </w:numPr>
       </w:pPr>
-      <w:bookmarkStart w:id="13" w:name="_Toc379747799"/>
+      <w:bookmarkStart w:id="12" w:name="_Toc379747799"/>
       <w:r>
         <w:lastRenderedPageBreak/>
         <w:t>Update a language file</w:t>
       </w:r>
-      <w:bookmarkEnd w:id="13"/>
+      <w:bookmarkEnd w:id="12"/>
     </w:p>
     <w:p>
       <w:r>
-        <w:t xml:space="preserve">When developers add new strings to the game, they will have to update the model. They have to use </w:t>
-      </w:r>
-      <w:r>
-        <w:t>GNU.Gettext.Xgettext.exe</w:t>
-      </w:r>
-      <w:r>
-        <w:t xml:space="preserve"> in the 3rdPartyLibs directory.</w:t>
+        <w:t>When developers add new strings to the game, they will have to update the model. They have to use GNU.Gettext.Xgettext.exe in the 3rdPartyLibs directory.</w:t>
       </w:r>
     </w:p>
     <w:p>
@@ -6029,12 +5868,12 @@
           <w:numId w:val="48"/>
         </w:numPr>
       </w:pPr>
-      <w:bookmarkStart w:id="14" w:name="_Toc379747800"/>
+      <w:bookmarkStart w:id="13" w:name="_Toc379747800"/>
       <w:r>
         <w:lastRenderedPageBreak/>
         <w:t>Compile the PO file</w:t>
       </w:r>
-      <w:bookmarkEnd w:id="14"/>
+      <w:bookmarkEnd w:id="13"/>
     </w:p>
     <w:p>
       <w:r>
@@ -6056,7 +5895,15 @@
         <w:rPr>
           <w:rFonts w:ascii="Courier New" w:hAnsi="Courier New" w:cs="Courier New"/>
         </w:rPr>
-        <w:t>..\Source\3rdPartyLibs\GNU.Gettext.Msgfmt.exe -l fr -r ORTS.Menu -d . -L GNU.Gettext.dll ..\Source\Locales\Menu\fr.po</w:t>
+        <w:t xml:space="preserve">..\Source\3rdPartyLibs\GNU.Gettext.Msgfmt.exe -l fr -r </w:t>
+      </w:r>
+      <w:bookmarkStart w:id="14" w:name="_GoBack"/>
+      <w:bookmarkEnd w:id="14"/>
+      <w:r>
+        <w:rPr>
+          <w:rFonts w:ascii="Courier New" w:hAnsi="Courier New" w:cs="Courier New"/>
+        </w:rPr>
+        <w:t>Menu -d . -L GNU.Gettext.dll ..\Source\Locales\Menu\fr.po</w:t>
       </w:r>
     </w:p>
     <w:p>
@@ -6077,7 +5924,7 @@
 </file>
 
 <file path=word/endnotes.xml><?xml version="1.0" encoding="utf-8"?>
-<w:endnotes xmlns:wpc="http://schemas.microsoft.com/office/word/2010/wordprocessingCanvas" xmlns:mc="http://schemas.openxmlformats.org/markup-compatibility/2006" xmlns:o="urn:schemas-microsoft-com:office:office" xmlns:r="http://schemas.openxmlformats.org/officeDocument/2006/relationships" xmlns:m="http://schemas.openxmlformats.org/officeDocument/2006/math" xmlns:v="urn:schemas-microsoft-com:vml" xmlns:wp14="http://schemas.microsoft.com/office/word/2010/wordprocessingDrawing" xmlns:wp="http://schemas.openxmlformats.org/drawingml/2006/wordprocessingDrawing" xmlns:w10="urn:schemas-microsoft-com:office:word" xmlns:w="http://schemas.openxmlformats.org/wordprocessingml/2006/main" xmlns:w14="http://schemas.microsoft.com/office/word/2010/wordml" xmlns:w15="http://schemas.microsoft.com/office/word/2012/wordml" xmlns:wpg="http://schemas.microsoft.com/office/word/2010/wordprocessingGroup" xmlns:wpi="http://schemas.microsoft.com/office/word/2010/wordprocessingInk" xmlns:wne="http://schemas.microsoft.com/office/word/2006/wordml" xmlns:wps="http://schemas.microsoft.com/office/word/2010/wordprocessingShape" mc:Ignorable="w14 w15 wp14">
+<w:endnotes xmlns:wpc="http://schemas.microsoft.com/office/word/2010/wordprocessingCanvas" xmlns:cx="http://schemas.microsoft.com/office/drawing/2014/chartex" xmlns:cx1="http://schemas.microsoft.com/office/drawing/2015/9/8/chartex" xmlns:cx2="http://schemas.microsoft.com/office/drawing/2015/10/21/chartex" xmlns:cx3="http://schemas.microsoft.com/office/drawing/2016/5/9/chartex" xmlns:cx4="http://schemas.microsoft.com/office/drawing/2016/5/10/chartex" xmlns:cx5="http://schemas.microsoft.com/office/drawing/2016/5/11/chartex" xmlns:cx6="http://schemas.microsoft.com/office/drawing/2016/5/12/chartex" xmlns:cx7="http://schemas.microsoft.com/office/drawing/2016/5/13/chartex" xmlns:cx8="http://schemas.microsoft.com/office/drawing/2016/5/14/chartex" xmlns:mc="http://schemas.openxmlformats.org/markup-compatibility/2006" xmlns:aink="http://schemas.microsoft.com/office/drawing/2016/ink" xmlns:am3d="http://schemas.microsoft.com/office/drawing/2017/model3d" xmlns:o="urn:schemas-microsoft-com:office:office" xmlns:r="http://schemas.openxmlformats.org/officeDocument/2006/relationships" xmlns:m="http://schemas.openxmlformats.org/officeDocument/2006/math" xmlns:v="urn:schemas-microsoft-com:vml" xmlns:wp14="http://schemas.microsoft.com/office/word/2010/wordprocessingDrawing" xmlns:wp="http://schemas.openxmlformats.org/drawingml/2006/wordprocessingDrawing" xmlns:w10="urn:schemas-microsoft-com:office:word" xmlns:w="http://schemas.openxmlformats.org/wordprocessingml/2006/main" xmlns:w14="http://schemas.microsoft.com/office/word/2010/wordml" xmlns:w15="http://schemas.microsoft.com/office/word/2012/wordml" xmlns:w16cid="http://schemas.microsoft.com/office/word/2016/wordml/cid" xmlns:w16se="http://schemas.microsoft.com/office/word/2015/wordml/symex" xmlns:wpg="http://schemas.microsoft.com/office/word/2010/wordprocessingGroup" xmlns:wpi="http://schemas.microsoft.com/office/word/2010/wordprocessingInk" xmlns:wne="http://schemas.microsoft.com/office/word/2006/wordml" xmlns:wps="http://schemas.microsoft.com/office/word/2010/wordprocessingShape" mc:Ignorable="w14 w15 w16se w16cid wp14">
   <w:endnote w:type="separator" w:id="-1">
     <w:p>
       <w:pPr>
@@ -6102,7 +5949,7 @@
 </file>
 
 <file path=word/footer1.xml><?xml version="1.0" encoding="utf-8"?>
-<w:ftr xmlns:wpc="http://schemas.microsoft.com/office/word/2010/wordprocessingCanvas" xmlns:mc="http://schemas.openxmlformats.org/markup-compatibility/2006" xmlns:o="urn:schemas-microsoft-com:office:office" xmlns:r="http://schemas.openxmlformats.org/officeDocument/2006/relationships" xmlns:m="http://schemas.openxmlformats.org/officeDocument/2006/math" xmlns:v="urn:schemas-microsoft-com:vml" xmlns:wp14="http://schemas.microsoft.com/office/word/2010/wordprocessingDrawing" xmlns:wp="http://schemas.openxmlformats.org/drawingml/2006/wordprocessingDrawing" xmlns:w10="urn:schemas-microsoft-com:office:word" xmlns:w="http://schemas.openxmlformats.org/wordprocessingml/2006/main" xmlns:w14="http://schemas.microsoft.com/office/word/2010/wordml" xmlns:w15="http://schemas.microsoft.com/office/word/2012/wordml" xmlns:wpg="http://schemas.microsoft.com/office/word/2010/wordprocessingGroup" xmlns:wpi="http://schemas.microsoft.com/office/word/2010/wordprocessingInk" xmlns:wne="http://schemas.microsoft.com/office/word/2006/wordml" xmlns:wps="http://schemas.microsoft.com/office/word/2010/wordprocessingShape" mc:Ignorable="w14 w15 wp14">
+<w:ftr xmlns:wpc="http://schemas.microsoft.com/office/word/2010/wordprocessingCanvas" xmlns:cx="http://schemas.microsoft.com/office/drawing/2014/chartex" xmlns:cx1="http://schemas.microsoft.com/office/drawing/2015/9/8/chartex" xmlns:cx2="http://schemas.microsoft.com/office/drawing/2015/10/21/chartex" xmlns:cx3="http://schemas.microsoft.com/office/drawing/2016/5/9/chartex" xmlns:cx4="http://schemas.microsoft.com/office/drawing/2016/5/10/chartex" xmlns:cx5="http://schemas.microsoft.com/office/drawing/2016/5/11/chartex" xmlns:cx6="http://schemas.microsoft.com/office/drawing/2016/5/12/chartex" xmlns:cx7="http://schemas.microsoft.com/office/drawing/2016/5/13/chartex" xmlns:cx8="http://schemas.microsoft.com/office/drawing/2016/5/14/chartex" xmlns:mc="http://schemas.openxmlformats.org/markup-compatibility/2006" xmlns:aink="http://schemas.microsoft.com/office/drawing/2016/ink" xmlns:am3d="http://schemas.microsoft.com/office/drawing/2017/model3d" xmlns:o="urn:schemas-microsoft-com:office:office" xmlns:r="http://schemas.openxmlformats.org/officeDocument/2006/relationships" xmlns:m="http://schemas.openxmlformats.org/officeDocument/2006/math" xmlns:v="urn:schemas-microsoft-com:vml" xmlns:wp14="http://schemas.microsoft.com/office/word/2010/wordprocessingDrawing" xmlns:wp="http://schemas.openxmlformats.org/drawingml/2006/wordprocessingDrawing" xmlns:w10="urn:schemas-microsoft-com:office:word" xmlns:w="http://schemas.openxmlformats.org/wordprocessingml/2006/main" xmlns:w14="http://schemas.microsoft.com/office/word/2010/wordml" xmlns:w15="http://schemas.microsoft.com/office/word/2012/wordml" xmlns:w16cid="http://schemas.microsoft.com/office/word/2016/wordml/cid" xmlns:w16se="http://schemas.microsoft.com/office/word/2015/wordml/symex" xmlns:wpg="http://schemas.microsoft.com/office/word/2010/wordprocessingGroup" xmlns:wpi="http://schemas.microsoft.com/office/word/2010/wordprocessingInk" xmlns:wne="http://schemas.microsoft.com/office/word/2006/wordml" xmlns:wps="http://schemas.microsoft.com/office/word/2010/wordprocessingShape" mc:Ignorable="w14 w15 w16se w16cid wp14">
   <w:p>
     <w:pPr>
       <w:pStyle w:val="Footer"/>
@@ -6117,7 +5964,7 @@
 </file>
 
 <file path=word/footer2.xml><?xml version="1.0" encoding="utf-8"?>
-<w:ftr xmlns:wpc="http://schemas.microsoft.com/office/word/2010/wordprocessingCanvas" xmlns:mc="http://schemas.openxmlformats.org/markup-compatibility/2006" xmlns:o="urn:schemas-microsoft-com:office:office" xmlns:r="http://schemas.openxmlformats.org/officeDocument/2006/relationships" xmlns:m="http://schemas.openxmlformats.org/officeDocument/2006/math" xmlns:v="urn:schemas-microsoft-com:vml" xmlns:wp14="http://schemas.microsoft.com/office/word/2010/wordprocessingDrawing" xmlns:wp="http://schemas.openxmlformats.org/drawingml/2006/wordprocessingDrawing" xmlns:w10="urn:schemas-microsoft-com:office:word" xmlns:w="http://schemas.openxmlformats.org/wordprocessingml/2006/main" xmlns:w14="http://schemas.microsoft.com/office/word/2010/wordml" xmlns:w15="http://schemas.microsoft.com/office/word/2012/wordml" xmlns:wpg="http://schemas.microsoft.com/office/word/2010/wordprocessingGroup" xmlns:wpi="http://schemas.microsoft.com/office/word/2010/wordprocessingInk" xmlns:wne="http://schemas.microsoft.com/office/word/2006/wordml" xmlns:wps="http://schemas.microsoft.com/office/word/2010/wordprocessingShape" mc:Ignorable="w14 w15 wp14">
+<w:ftr xmlns:wpc="http://schemas.microsoft.com/office/word/2010/wordprocessingCanvas" xmlns:cx="http://schemas.microsoft.com/office/drawing/2014/chartex" xmlns:cx1="http://schemas.microsoft.com/office/drawing/2015/9/8/chartex" xmlns:cx2="http://schemas.microsoft.com/office/drawing/2015/10/21/chartex" xmlns:cx3="http://schemas.microsoft.com/office/drawing/2016/5/9/chartex" xmlns:cx4="http://schemas.microsoft.com/office/drawing/2016/5/10/chartex" xmlns:cx5="http://schemas.microsoft.com/office/drawing/2016/5/11/chartex" xmlns:cx6="http://schemas.microsoft.com/office/drawing/2016/5/12/chartex" xmlns:cx7="http://schemas.microsoft.com/office/drawing/2016/5/13/chartex" xmlns:cx8="http://schemas.microsoft.com/office/drawing/2016/5/14/chartex" xmlns:mc="http://schemas.openxmlformats.org/markup-compatibility/2006" xmlns:aink="http://schemas.microsoft.com/office/drawing/2016/ink" xmlns:am3d="http://schemas.microsoft.com/office/drawing/2017/model3d" xmlns:o="urn:schemas-microsoft-com:office:office" xmlns:r="http://schemas.openxmlformats.org/officeDocument/2006/relationships" xmlns:m="http://schemas.openxmlformats.org/officeDocument/2006/math" xmlns:v="urn:schemas-microsoft-com:vml" xmlns:wp14="http://schemas.microsoft.com/office/word/2010/wordprocessingDrawing" xmlns:wp="http://schemas.openxmlformats.org/drawingml/2006/wordprocessingDrawing" xmlns:w10="urn:schemas-microsoft-com:office:word" xmlns:w="http://schemas.openxmlformats.org/wordprocessingml/2006/main" xmlns:w14="http://schemas.microsoft.com/office/word/2010/wordml" xmlns:w15="http://schemas.microsoft.com/office/word/2012/wordml" xmlns:w16cid="http://schemas.microsoft.com/office/word/2016/wordml/cid" xmlns:w16se="http://schemas.microsoft.com/office/word/2015/wordml/symex" xmlns:wpg="http://schemas.microsoft.com/office/word/2010/wordprocessingGroup" xmlns:wpi="http://schemas.microsoft.com/office/word/2010/wordprocessingInk" xmlns:wne="http://schemas.microsoft.com/office/word/2006/wordml" xmlns:wps="http://schemas.microsoft.com/office/word/2010/wordprocessingShape" mc:Ignorable="w14 w15 w16se w16cid wp14">
   <w:p>
     <w:pPr>
       <w:pStyle w:val="Footer"/>
@@ -6266,7 +6113,7 @@
 </file>
 
 <file path=word/footnotes.xml><?xml version="1.0" encoding="utf-8"?>
-<w:footnotes xmlns:wpc="http://schemas.microsoft.com/office/word/2010/wordprocessingCanvas" xmlns:mc="http://schemas.openxmlformats.org/markup-compatibility/2006" xmlns:o="urn:schemas-microsoft-com:office:office" xmlns:r="http://schemas.openxmlformats.org/officeDocument/2006/relationships" xmlns:m="http://schemas.openxmlformats.org/officeDocument/2006/math" xmlns:v="urn:schemas-microsoft-com:vml" xmlns:wp14="http://schemas.microsoft.com/office/word/2010/wordprocessingDrawing" xmlns:wp="http://schemas.openxmlformats.org/drawingml/2006/wordprocessingDrawing" xmlns:w10="urn:schemas-microsoft-com:office:word" xmlns:w="http://schemas.openxmlformats.org/wordprocessingml/2006/main" xmlns:w14="http://schemas.microsoft.com/office/word/2010/wordml" xmlns:w15="http://schemas.microsoft.com/office/word/2012/wordml" xmlns:wpg="http://schemas.microsoft.com/office/word/2010/wordprocessingGroup" xmlns:wpi="http://schemas.microsoft.com/office/word/2010/wordprocessingInk" xmlns:wne="http://schemas.microsoft.com/office/word/2006/wordml" xmlns:wps="http://schemas.microsoft.com/office/word/2010/wordprocessingShape" mc:Ignorable="w14 w15 wp14">
+<w:footnotes xmlns:wpc="http://schemas.microsoft.com/office/word/2010/wordprocessingCanvas" xmlns:cx="http://schemas.microsoft.com/office/drawing/2014/chartex" xmlns:cx1="http://schemas.microsoft.com/office/drawing/2015/9/8/chartex" xmlns:cx2="http://schemas.microsoft.com/office/drawing/2015/10/21/chartex" xmlns:cx3="http://schemas.microsoft.com/office/drawing/2016/5/9/chartex" xmlns:cx4="http://schemas.microsoft.com/office/drawing/2016/5/10/chartex" xmlns:cx5="http://schemas.microsoft.com/office/drawing/2016/5/11/chartex" xmlns:cx6="http://schemas.microsoft.com/office/drawing/2016/5/12/chartex" xmlns:cx7="http://schemas.microsoft.com/office/drawing/2016/5/13/chartex" xmlns:cx8="http://schemas.microsoft.com/office/drawing/2016/5/14/chartex" xmlns:mc="http://schemas.openxmlformats.org/markup-compatibility/2006" xmlns:aink="http://schemas.microsoft.com/office/drawing/2016/ink" xmlns:am3d="http://schemas.microsoft.com/office/drawing/2017/model3d" xmlns:o="urn:schemas-microsoft-com:office:office" xmlns:r="http://schemas.openxmlformats.org/officeDocument/2006/relationships" xmlns:m="http://schemas.openxmlformats.org/officeDocument/2006/math" xmlns:v="urn:schemas-microsoft-com:vml" xmlns:wp14="http://schemas.microsoft.com/office/word/2010/wordprocessingDrawing" xmlns:wp="http://schemas.openxmlformats.org/drawingml/2006/wordprocessingDrawing" xmlns:w10="urn:schemas-microsoft-com:office:word" xmlns:w="http://schemas.openxmlformats.org/wordprocessingml/2006/main" xmlns:w14="http://schemas.microsoft.com/office/word/2010/wordml" xmlns:w15="http://schemas.microsoft.com/office/word/2012/wordml" xmlns:w16cid="http://schemas.microsoft.com/office/word/2016/wordml/cid" xmlns:w16se="http://schemas.microsoft.com/office/word/2015/wordml/symex" xmlns:wpg="http://schemas.microsoft.com/office/word/2010/wordprocessingGroup" xmlns:wpi="http://schemas.microsoft.com/office/word/2010/wordprocessingInk" xmlns:wne="http://schemas.microsoft.com/office/word/2006/wordml" xmlns:wps="http://schemas.microsoft.com/office/word/2010/wordprocessingShape" mc:Ignorable="w14 w15 w16se w16cid wp14">
   <w:footnote w:type="separator" w:id="-1">
     <w:p>
       <w:pPr>
@@ -6291,8 +6138,8 @@
 </file>
 
 <file path=word/numbering.xml><?xml version="1.0" encoding="utf-8"?>
-<w:numbering xmlns:wpc="http://schemas.microsoft.com/office/word/2010/wordprocessingCanvas" xmlns:mc="http://schemas.openxmlformats.org/markup-compatibility/2006" xmlns:o="urn:schemas-microsoft-com:office:office" xmlns:r="http://schemas.openxmlformats.org/officeDocument/2006/relationships" xmlns:m="http://schemas.openxmlformats.org/officeDocument/2006/math" xmlns:v="urn:schemas-microsoft-com:vml" xmlns:wp14="http://schemas.microsoft.com/office/word/2010/wordprocessingDrawing" xmlns:wp="http://schemas.openxmlformats.org/drawingml/2006/wordprocessingDrawing" xmlns:w10="urn:schemas-microsoft-com:office:word" xmlns:w="http://schemas.openxmlformats.org/wordprocessingml/2006/main" xmlns:w14="http://schemas.microsoft.com/office/word/2010/wordml" xmlns:w15="http://schemas.microsoft.com/office/word/2012/wordml" xmlns:wpg="http://schemas.microsoft.com/office/word/2010/wordprocessingGroup" xmlns:wpi="http://schemas.microsoft.com/office/word/2010/wordprocessingInk" xmlns:wne="http://schemas.microsoft.com/office/word/2006/wordml" xmlns:wps="http://schemas.microsoft.com/office/word/2010/wordprocessingShape" mc:Ignorable="w14 w15 wp14">
-  <w:abstractNum w:abstractNumId="0">
+<w:numbering xmlns:wpc="http://schemas.microsoft.com/office/word/2010/wordprocessingCanvas" xmlns:cx="http://schemas.microsoft.com/office/drawing/2014/chartex" xmlns:cx1="http://schemas.microsoft.com/office/drawing/2015/9/8/chartex" xmlns:cx2="http://schemas.microsoft.com/office/drawing/2015/10/21/chartex" xmlns:cx3="http://schemas.microsoft.com/office/drawing/2016/5/9/chartex" xmlns:cx4="http://schemas.microsoft.com/office/drawing/2016/5/10/chartex" xmlns:cx5="http://schemas.microsoft.com/office/drawing/2016/5/11/chartex" xmlns:cx6="http://schemas.microsoft.com/office/drawing/2016/5/12/chartex" xmlns:cx7="http://schemas.microsoft.com/office/drawing/2016/5/13/chartex" xmlns:cx8="http://schemas.microsoft.com/office/drawing/2016/5/14/chartex" xmlns:mc="http://schemas.openxmlformats.org/markup-compatibility/2006" xmlns:aink="http://schemas.microsoft.com/office/drawing/2016/ink" xmlns:am3d="http://schemas.microsoft.com/office/drawing/2017/model3d" xmlns:o="urn:schemas-microsoft-com:office:office" xmlns:r="http://schemas.openxmlformats.org/officeDocument/2006/relationships" xmlns:m="http://schemas.openxmlformats.org/officeDocument/2006/math" xmlns:v="urn:schemas-microsoft-com:vml" xmlns:wp14="http://schemas.microsoft.com/office/word/2010/wordprocessingDrawing" xmlns:wp="http://schemas.openxmlformats.org/drawingml/2006/wordprocessingDrawing" xmlns:w10="urn:schemas-microsoft-com:office:word" xmlns:w="http://schemas.openxmlformats.org/wordprocessingml/2006/main" xmlns:w14="http://schemas.microsoft.com/office/word/2010/wordml" xmlns:w15="http://schemas.microsoft.com/office/word/2012/wordml" xmlns:w16cid="http://schemas.microsoft.com/office/word/2016/wordml/cid" xmlns:w16se="http://schemas.microsoft.com/office/word/2015/wordml/symex" xmlns:wpg="http://schemas.microsoft.com/office/word/2010/wordprocessingGroup" xmlns:wpi="http://schemas.microsoft.com/office/word/2010/wordprocessingInk" xmlns:wne="http://schemas.microsoft.com/office/word/2006/wordml" xmlns:wps="http://schemas.microsoft.com/office/word/2010/wordprocessingShape" mc:Ignorable="w14 w15 w16se w16cid wp14">
+  <w:abstractNum w:abstractNumId="0" w15:restartNumberingAfterBreak="0">
     <w:nsid w:val="FFFFFF89"/>
     <w:multiLevelType w:val="singleLevel"/>
     <w:tmpl w:val="2F542C0E"/>
@@ -6313,7 +6160,7 @@
       </w:rPr>
     </w:lvl>
   </w:abstractNum>
-  <w:abstractNum w:abstractNumId="1">
+  <w:abstractNum w:abstractNumId="1" w15:restartNumberingAfterBreak="0">
     <w:nsid w:val="00876E68"/>
     <w:multiLevelType w:val="multilevel"/>
     <w:tmpl w:val="B1409922"/>
@@ -6453,7 +6300,7 @@
       </w:rPr>
     </w:lvl>
   </w:abstractNum>
-  <w:abstractNum w:abstractNumId="2">
+  <w:abstractNum w:abstractNumId="2" w15:restartNumberingAfterBreak="0">
     <w:nsid w:val="04A43154"/>
     <w:multiLevelType w:val="multilevel"/>
     <w:tmpl w:val="2A5ECB9C"/>
@@ -6593,7 +6440,7 @@
       </w:rPr>
     </w:lvl>
   </w:abstractNum>
-  <w:abstractNum w:abstractNumId="3">
+  <w:abstractNum w:abstractNumId="3" w15:restartNumberingAfterBreak="0">
     <w:nsid w:val="0B026CC4"/>
     <w:multiLevelType w:val="hybridMultilevel"/>
     <w:tmpl w:val="14B4A72C"/>
@@ -6679,7 +6526,7 @@
       </w:pPr>
     </w:lvl>
   </w:abstractNum>
-  <w:abstractNum w:abstractNumId="4">
+  <w:abstractNum w:abstractNumId="4" w15:restartNumberingAfterBreak="0">
     <w:nsid w:val="124D5373"/>
     <w:multiLevelType w:val="multilevel"/>
     <w:tmpl w:val="5DA4C2CC"/>
@@ -6819,7 +6666,7 @@
       </w:rPr>
     </w:lvl>
   </w:abstractNum>
-  <w:abstractNum w:abstractNumId="5">
+  <w:abstractNum w:abstractNumId="5" w15:restartNumberingAfterBreak="0">
     <w:nsid w:val="12DF1932"/>
     <w:multiLevelType w:val="hybridMultilevel"/>
     <w:tmpl w:val="9E2EB144"/>
@@ -6932,7 +6779,7 @@
       </w:rPr>
     </w:lvl>
   </w:abstractNum>
-  <w:abstractNum w:abstractNumId="6">
+  <w:abstractNum w:abstractNumId="6" w15:restartNumberingAfterBreak="0">
     <w:nsid w:val="19CE2239"/>
     <w:multiLevelType w:val="multilevel"/>
     <w:tmpl w:val="20F83E38"/>
@@ -7072,7 +6919,7 @@
       </w:rPr>
     </w:lvl>
   </w:abstractNum>
-  <w:abstractNum w:abstractNumId="7">
+  <w:abstractNum w:abstractNumId="7" w15:restartNumberingAfterBreak="0">
     <w:nsid w:val="1A073AF5"/>
     <w:multiLevelType w:val="multilevel"/>
     <w:tmpl w:val="30B61EC2"/>
@@ -7212,7 +7059,7 @@
       </w:rPr>
     </w:lvl>
   </w:abstractNum>
-  <w:abstractNum w:abstractNumId="8">
+  <w:abstractNum w:abstractNumId="8" w15:restartNumberingAfterBreak="0">
     <w:nsid w:val="202B3F65"/>
     <w:multiLevelType w:val="hybridMultilevel"/>
     <w:tmpl w:val="F490B9B0"/>
@@ -7325,7 +7172,7 @@
       </w:rPr>
     </w:lvl>
   </w:abstractNum>
-  <w:abstractNum w:abstractNumId="9">
+  <w:abstractNum w:abstractNumId="9" w15:restartNumberingAfterBreak="0">
     <w:nsid w:val="21E333D6"/>
     <w:multiLevelType w:val="hybridMultilevel"/>
     <w:tmpl w:val="A11AF894"/>
@@ -7437,7 +7284,7 @@
       </w:rPr>
     </w:lvl>
   </w:abstractNum>
-  <w:abstractNum w:abstractNumId="10">
+  <w:abstractNum w:abstractNumId="10" w15:restartNumberingAfterBreak="0">
     <w:nsid w:val="22710739"/>
     <w:multiLevelType w:val="hybridMultilevel"/>
     <w:tmpl w:val="7E5E3BAA"/>
@@ -7550,7 +7397,7 @@
       </w:rPr>
     </w:lvl>
   </w:abstractNum>
-  <w:abstractNum w:abstractNumId="11">
+  <w:abstractNum w:abstractNumId="11" w15:restartNumberingAfterBreak="0">
     <w:nsid w:val="24365259"/>
     <w:multiLevelType w:val="multilevel"/>
     <w:tmpl w:val="EAF680B6"/>
@@ -7690,7 +7537,7 @@
       </w:rPr>
     </w:lvl>
   </w:abstractNum>
-  <w:abstractNum w:abstractNumId="12">
+  <w:abstractNum w:abstractNumId="12" w15:restartNumberingAfterBreak="0">
     <w:nsid w:val="24ED4D55"/>
     <w:multiLevelType w:val="hybridMultilevel"/>
     <w:tmpl w:val="8928289C"/>
@@ -7802,7 +7649,7 @@
       </w:rPr>
     </w:lvl>
   </w:abstractNum>
-  <w:abstractNum w:abstractNumId="13">
+  <w:abstractNum w:abstractNumId="13" w15:restartNumberingAfterBreak="0">
     <w:nsid w:val="25A96DED"/>
     <w:multiLevelType w:val="multilevel"/>
     <w:tmpl w:val="BEE4C362"/>
@@ -7942,7 +7789,7 @@
       </w:rPr>
     </w:lvl>
   </w:abstractNum>
-  <w:abstractNum w:abstractNumId="14">
+  <w:abstractNum w:abstractNumId="14" w15:restartNumberingAfterBreak="0">
     <w:nsid w:val="262D413B"/>
     <w:multiLevelType w:val="hybridMultilevel"/>
     <w:tmpl w:val="02388E8A"/>
@@ -8055,7 +7902,7 @@
       </w:rPr>
     </w:lvl>
   </w:abstractNum>
-  <w:abstractNum w:abstractNumId="15">
+  <w:abstractNum w:abstractNumId="15" w15:restartNumberingAfterBreak="0">
     <w:nsid w:val="2CF27799"/>
     <w:multiLevelType w:val="multilevel"/>
     <w:tmpl w:val="DC76293E"/>
@@ -8195,7 +8042,7 @@
       </w:rPr>
     </w:lvl>
   </w:abstractNum>
-  <w:abstractNum w:abstractNumId="16">
+  <w:abstractNum w:abstractNumId="16" w15:restartNumberingAfterBreak="0">
     <w:nsid w:val="337E2FEA"/>
     <w:multiLevelType w:val="hybridMultilevel"/>
     <w:tmpl w:val="0784B824"/>
@@ -8308,7 +8155,7 @@
       </w:rPr>
     </w:lvl>
   </w:abstractNum>
-  <w:abstractNum w:abstractNumId="17">
+  <w:abstractNum w:abstractNumId="17" w15:restartNumberingAfterBreak="0">
     <w:nsid w:val="3F2D702C"/>
     <w:multiLevelType w:val="hybridMultilevel"/>
     <w:tmpl w:val="0B7E6076"/>
@@ -8421,7 +8268,7 @@
       </w:rPr>
     </w:lvl>
   </w:abstractNum>
-  <w:abstractNum w:abstractNumId="18">
+  <w:abstractNum w:abstractNumId="18" w15:restartNumberingAfterBreak="0">
     <w:nsid w:val="43694D4F"/>
     <w:multiLevelType w:val="hybridMultilevel"/>
     <w:tmpl w:val="F314EB64"/>
@@ -8534,7 +8381,7 @@
       </w:rPr>
     </w:lvl>
   </w:abstractNum>
-  <w:abstractNum w:abstractNumId="19">
+  <w:abstractNum w:abstractNumId="19" w15:restartNumberingAfterBreak="0">
     <w:nsid w:val="43F25685"/>
     <w:multiLevelType w:val="hybridMultilevel"/>
     <w:tmpl w:val="AC7C87FC"/>
@@ -8647,7 +8494,7 @@
       </w:rPr>
     </w:lvl>
   </w:abstractNum>
-  <w:abstractNum w:abstractNumId="20">
+  <w:abstractNum w:abstractNumId="20" w15:restartNumberingAfterBreak="0">
     <w:nsid w:val="44622540"/>
     <w:multiLevelType w:val="multilevel"/>
     <w:tmpl w:val="6776AB2C"/>
@@ -8787,7 +8634,7 @@
       </w:rPr>
     </w:lvl>
   </w:abstractNum>
-  <w:abstractNum w:abstractNumId="21">
+  <w:abstractNum w:abstractNumId="21" w15:restartNumberingAfterBreak="0">
     <w:nsid w:val="4740244F"/>
     <w:multiLevelType w:val="hybridMultilevel"/>
     <w:tmpl w:val="0F3A8C50"/>
@@ -8899,7 +8746,7 @@
       </w:rPr>
     </w:lvl>
   </w:abstractNum>
-  <w:abstractNum w:abstractNumId="22">
+  <w:abstractNum w:abstractNumId="22" w15:restartNumberingAfterBreak="0">
     <w:nsid w:val="4BE42501"/>
     <w:multiLevelType w:val="hybridMultilevel"/>
     <w:tmpl w:val="5576062E"/>
@@ -9012,7 +8859,7 @@
       </w:rPr>
     </w:lvl>
   </w:abstractNum>
-  <w:abstractNum w:abstractNumId="23">
+  <w:abstractNum w:abstractNumId="23" w15:restartNumberingAfterBreak="0">
     <w:nsid w:val="50144AD1"/>
     <w:multiLevelType w:val="multilevel"/>
     <w:tmpl w:val="E6C4887A"/>
@@ -9152,7 +8999,7 @@
       </w:rPr>
     </w:lvl>
   </w:abstractNum>
-  <w:abstractNum w:abstractNumId="24">
+  <w:abstractNum w:abstractNumId="24" w15:restartNumberingAfterBreak="0">
     <w:nsid w:val="546E5363"/>
     <w:multiLevelType w:val="multilevel"/>
     <w:tmpl w:val="708E6512"/>
@@ -9292,7 +9139,7 @@
       </w:rPr>
     </w:lvl>
   </w:abstractNum>
-  <w:abstractNum w:abstractNumId="25">
+  <w:abstractNum w:abstractNumId="25" w15:restartNumberingAfterBreak="0">
     <w:nsid w:val="54C70E6A"/>
     <w:multiLevelType w:val="multilevel"/>
     <w:tmpl w:val="6778E444"/>
@@ -9432,7 +9279,7 @@
       </w:rPr>
     </w:lvl>
   </w:abstractNum>
-  <w:abstractNum w:abstractNumId="26">
+  <w:abstractNum w:abstractNumId="26" w15:restartNumberingAfterBreak="0">
     <w:nsid w:val="55F01FD4"/>
     <w:multiLevelType w:val="hybridMultilevel"/>
     <w:tmpl w:val="00F64860"/>
@@ -9545,7 +9392,7 @@
       </w:rPr>
     </w:lvl>
   </w:abstractNum>
-  <w:abstractNum w:abstractNumId="27">
+  <w:abstractNum w:abstractNumId="27" w15:restartNumberingAfterBreak="0">
     <w:nsid w:val="581727DB"/>
     <w:multiLevelType w:val="hybridMultilevel"/>
     <w:tmpl w:val="91ECA856"/>
@@ -9658,7 +9505,7 @@
       </w:rPr>
     </w:lvl>
   </w:abstractNum>
-  <w:abstractNum w:abstractNumId="28">
+  <w:abstractNum w:abstractNumId="28" w15:restartNumberingAfterBreak="0">
     <w:nsid w:val="583F2B3C"/>
     <w:multiLevelType w:val="hybridMultilevel"/>
     <w:tmpl w:val="DF36C50A"/>
@@ -9744,7 +9591,7 @@
       </w:pPr>
     </w:lvl>
   </w:abstractNum>
-  <w:abstractNum w:abstractNumId="29">
+  <w:abstractNum w:abstractNumId="29" w15:restartNumberingAfterBreak="0">
     <w:nsid w:val="5B3132CE"/>
     <w:multiLevelType w:val="hybridMultilevel"/>
     <w:tmpl w:val="9286C876"/>
@@ -9857,7 +9704,7 @@
       </w:rPr>
     </w:lvl>
   </w:abstractNum>
-  <w:abstractNum w:abstractNumId="30">
+  <w:abstractNum w:abstractNumId="30" w15:restartNumberingAfterBreak="0">
     <w:nsid w:val="5FBC76DB"/>
     <w:multiLevelType w:val="multilevel"/>
     <w:tmpl w:val="E0B86FD0"/>
@@ -10006,7 +9853,7 @@
       </w:rPr>
     </w:lvl>
   </w:abstractNum>
-  <w:abstractNum w:abstractNumId="31">
+  <w:abstractNum w:abstractNumId="31" w15:restartNumberingAfterBreak="0">
     <w:nsid w:val="64AA08CF"/>
     <w:multiLevelType w:val="multilevel"/>
     <w:tmpl w:val="4606BE74"/>
@@ -10146,7 +9993,7 @@
       </w:rPr>
     </w:lvl>
   </w:abstractNum>
-  <w:abstractNum w:abstractNumId="32">
+  <w:abstractNum w:abstractNumId="32" w15:restartNumberingAfterBreak="0">
     <w:nsid w:val="68AB2AAA"/>
     <w:multiLevelType w:val="hybridMultilevel"/>
     <w:tmpl w:val="DF2C3F34"/>
@@ -10232,7 +10079,7 @@
       </w:pPr>
     </w:lvl>
   </w:abstractNum>
-  <w:abstractNum w:abstractNumId="33">
+  <w:abstractNum w:abstractNumId="33" w15:restartNumberingAfterBreak="0">
     <w:nsid w:val="6D384E88"/>
     <w:multiLevelType w:val="hybridMultilevel"/>
     <w:tmpl w:val="F4BA1976"/>
@@ -10318,7 +10165,7 @@
       </w:pPr>
     </w:lvl>
   </w:abstractNum>
-  <w:abstractNum w:abstractNumId="34">
+  <w:abstractNum w:abstractNumId="34" w15:restartNumberingAfterBreak="0">
     <w:nsid w:val="6EAE6257"/>
     <w:multiLevelType w:val="hybridMultilevel"/>
     <w:tmpl w:val="C2782A54"/>
@@ -10431,7 +10278,7 @@
       </w:rPr>
     </w:lvl>
   </w:abstractNum>
-  <w:abstractNum w:abstractNumId="35">
+  <w:abstractNum w:abstractNumId="35" w15:restartNumberingAfterBreak="0">
     <w:nsid w:val="6EB2022E"/>
     <w:multiLevelType w:val="hybridMultilevel"/>
     <w:tmpl w:val="A6C2E734"/>
@@ -10544,7 +10391,7 @@
       </w:rPr>
     </w:lvl>
   </w:abstractNum>
-  <w:abstractNum w:abstractNumId="36">
+  <w:abstractNum w:abstractNumId="36" w15:restartNumberingAfterBreak="0">
     <w:nsid w:val="6F683D00"/>
     <w:multiLevelType w:val="hybridMultilevel"/>
     <w:tmpl w:val="A142FE98"/>
@@ -10656,7 +10503,7 @@
       </w:rPr>
     </w:lvl>
   </w:abstractNum>
-  <w:abstractNum w:abstractNumId="37">
+  <w:abstractNum w:abstractNumId="37" w15:restartNumberingAfterBreak="0">
     <w:nsid w:val="701B048A"/>
     <w:multiLevelType w:val="hybridMultilevel"/>
     <w:tmpl w:val="A3300A5E"/>
@@ -10742,7 +10589,7 @@
       </w:pPr>
     </w:lvl>
   </w:abstractNum>
-  <w:abstractNum w:abstractNumId="38">
+  <w:abstractNum w:abstractNumId="38" w15:restartNumberingAfterBreak="0">
     <w:nsid w:val="7252098A"/>
     <w:multiLevelType w:val="multilevel"/>
     <w:tmpl w:val="4D0E771A"/>
@@ -10882,7 +10729,7 @@
       </w:rPr>
     </w:lvl>
   </w:abstractNum>
-  <w:abstractNum w:abstractNumId="39">
+  <w:abstractNum w:abstractNumId="39" w15:restartNumberingAfterBreak="0">
     <w:nsid w:val="749558EA"/>
     <w:multiLevelType w:val="hybridMultilevel"/>
     <w:tmpl w:val="1C346AE4"/>
@@ -10995,7 +10842,7 @@
       </w:rPr>
     </w:lvl>
   </w:abstractNum>
-  <w:abstractNum w:abstractNumId="40">
+  <w:abstractNum w:abstractNumId="40" w15:restartNumberingAfterBreak="0">
     <w:nsid w:val="7BE71258"/>
     <w:multiLevelType w:val="multilevel"/>
     <w:tmpl w:val="CAC6A630"/>
@@ -11500,7 +11347,7 @@
 </file>
 
 <file path=word/styles.xml><?xml version="1.0" encoding="utf-8"?>
-<w:styles xmlns:mc="http://schemas.openxmlformats.org/markup-compatibility/2006" xmlns:r="http://schemas.openxmlformats.org/officeDocument/2006/relationships" xmlns:w="http://schemas.openxmlformats.org/wordprocessingml/2006/main" xmlns:w14="http://schemas.microsoft.com/office/word/2010/wordml" xmlns:w15="http://schemas.microsoft.com/office/word/2012/wordml" mc:Ignorable="w14 w15">
+<w:styles xmlns:mc="http://schemas.openxmlformats.org/markup-compatibility/2006" xmlns:r="http://schemas.openxmlformats.org/officeDocument/2006/relationships" xmlns:w="http://schemas.openxmlformats.org/wordprocessingml/2006/main" xmlns:w14="http://schemas.microsoft.com/office/word/2010/wordml" xmlns:w15="http://schemas.microsoft.com/office/word/2012/wordml" xmlns:w16cid="http://schemas.microsoft.com/office/word/2016/wordml/cid" xmlns:w16se="http://schemas.microsoft.com/office/word/2015/wordml/symex" mc:Ignorable="w14 w15 w16se w16cid">
   <w:docDefaults>
     <w:rPrDefault>
       <w:rPr>
@@ -11510,7 +11357,7 @@
     </w:rPrDefault>
     <w:pPrDefault/>
   </w:docDefaults>
-  <w:latentStyles w:defLockedState="0" w:defUIPriority="99" w:defSemiHidden="0" w:defUnhideWhenUsed="0" w:defQFormat="0" w:count="371">
+  <w:latentStyles w:defLockedState="0" w:defUIPriority="99" w:defSemiHidden="0" w:defUnhideWhenUsed="0" w:defQFormat="0" w:count="375">
     <w:lsdException w:name="Normal" w:uiPriority="0" w:qFormat="1"/>
     <w:lsdException w:name="heading 1" w:uiPriority="9" w:qFormat="1"/>
     <w:lsdException w:name="heading 2" w:semiHidden="1" w:uiPriority="9" w:unhideWhenUsed="1" w:qFormat="1"/>
@@ -11616,7 +11463,6 @@
     <w:lsdException w:name="HTML Sample" w:semiHidden="1" w:unhideWhenUsed="1"/>
     <w:lsdException w:name="HTML Typewriter" w:semiHidden="1" w:unhideWhenUsed="1"/>
     <w:lsdException w:name="HTML Variable" w:semiHidden="1" w:unhideWhenUsed="1"/>
-    <w:lsdException w:name="Normal Table" w:semiHidden="1" w:unhideWhenUsed="1"/>
     <w:lsdException w:name="annotation subject" w:semiHidden="1" w:unhideWhenUsed="1"/>
     <w:lsdException w:name="No List" w:semiHidden="1" w:unhideWhenUsed="1"/>
     <w:lsdException w:name="Outline List 1" w:semiHidden="1" w:unhideWhenUsed="1"/>
@@ -11660,10 +11506,8 @@
     <w:lsdException w:name="Table Elegant" w:semiHidden="1" w:unhideWhenUsed="1"/>
     <w:lsdException w:name="Table Professional" w:semiHidden="1" w:unhideWhenUsed="1"/>
     <w:lsdException w:name="Table Subtle 1" w:semiHidden="1" w:unhideWhenUsed="1"/>
-    <w:lsdException w:name="Table Subtle 2" w:semiHidden="1" w:unhideWhenUsed="1"/>
     <w:lsdException w:name="Table Web 1" w:semiHidden="1" w:unhideWhenUsed="1"/>
     <w:lsdException w:name="Table Web 2" w:semiHidden="1" w:unhideWhenUsed="1"/>
-    <w:lsdException w:name="Table Web 3" w:semiHidden="1" w:unhideWhenUsed="1"/>
     <w:lsdException w:name="Balloon Text" w:semiHidden="1" w:unhideWhenUsed="1"/>
     <w:lsdException w:name="Table Grid" w:uiPriority="59"/>
     <w:lsdException w:name="Table Theme" w:semiHidden="1" w:unhideWhenUsed="1"/>
@@ -11882,11 +11726,14 @@
     <w:lsdException w:name="List Table 5 Dark Accent 6" w:uiPriority="50"/>
     <w:lsdException w:name="List Table 6 Colorful Accent 6" w:uiPriority="51"/>
     <w:lsdException w:name="List Table 7 Colorful Accent 6" w:uiPriority="52"/>
+    <w:lsdException w:name="Mention" w:semiHidden="1" w:unhideWhenUsed="1"/>
+    <w:lsdException w:name="Smart Hyperlink" w:semiHidden="1" w:unhideWhenUsed="1"/>
+    <w:lsdException w:name="Hashtag" w:semiHidden="1" w:unhideWhenUsed="1"/>
+    <w:lsdException w:name="Unresolved Mention" w:semiHidden="1" w:unhideWhenUsed="1"/>
   </w:latentStyles>
   <w:style w:type="paragraph" w:default="1" w:styleId="Normal">
     <w:name w:val="Normal"/>
     <w:qFormat/>
-    <w:rsid w:val="009401EA"/>
     <w:pPr>
       <w:spacing w:after="200" w:line="276" w:lineRule="auto"/>
     </w:pPr>
@@ -11904,7 +11751,6 @@
     <w:link w:val="Heading1Char"/>
     <w:uiPriority w:val="9"/>
     <w:qFormat/>
-    <w:rsid w:val="00520EF4"/>
     <w:pPr>
       <w:keepNext/>
       <w:keepLines/>
@@ -11926,7 +11772,6 @@
     <w:link w:val="Heading2Char"/>
     <w:uiPriority w:val="9"/>
     <w:qFormat/>
-    <w:rsid w:val="00F822D1"/>
     <w:pPr>
       <w:spacing w:before="360" w:after="60" w:line="320" w:lineRule="atLeast"/>
       <w:outlineLvl w:val="1"/>
@@ -11945,7 +11790,6 @@
     <w:link w:val="Heading3Char"/>
     <w:uiPriority w:val="9"/>
     <w:qFormat/>
-    <w:rsid w:val="00F822D1"/>
     <w:pPr>
       <w:spacing w:before="120" w:after="60" w:line="240" w:lineRule="atLeast"/>
       <w:outlineLvl w:val="2"/>
@@ -11960,6 +11804,7 @@
   <w:style w:type="character" w:default="1" w:styleId="DefaultParagraphFont">
     <w:name w:val="Default Paragraph Font"/>
     <w:uiPriority w:val="1"/>
+    <w:semiHidden/>
     <w:unhideWhenUsed/>
   </w:style>
   <w:style w:type="table" w:default="1" w:styleId="TableNormal">
@@ -11967,7 +11812,6 @@
     <w:uiPriority w:val="99"/>
     <w:semiHidden/>
     <w:unhideWhenUsed/>
-    <w:qFormat/>
     <w:tblPr>
       <w:tblInd w:w="0" w:type="dxa"/>
       <w:tblCellMar>
@@ -11989,7 +11833,6 @@
     <w:link w:val="Heading2"/>
     <w:uiPriority w:val="9"/>
     <w:locked/>
-    <w:rsid w:val="00F822D1"/>
     <w:rPr>
       <w:rFonts w:ascii="Arial" w:hAnsi="Arial"/>
       <w:b/>
@@ -12005,7 +11848,6 @@
     <w:link w:val="Heading3"/>
     <w:uiPriority w:val="9"/>
     <w:locked/>
-    <w:rsid w:val="00F822D1"/>
     <w:rPr>
       <w:rFonts w:ascii="Arial" w:hAnsi="Arial"/>
       <w:b/>
@@ -12020,7 +11862,6 @@
     <w:name w:val="Hyperlink"/>
     <w:uiPriority w:val="99"/>
     <w:unhideWhenUsed/>
-    <w:rsid w:val="006F3A9D"/>
     <w:rPr>
       <w:rFonts w:cs="Times New Roman"/>
       <w:color w:val="0000FF"/>
@@ -12032,7 +11873,6 @@
     <w:basedOn w:val="Normal"/>
     <w:uiPriority w:val="99"/>
     <w:unhideWhenUsed/>
-    <w:rsid w:val="008177D4"/>
     <w:pPr>
       <w:spacing w:before="100" w:beforeAutospacing="1" w:after="100" w:afterAutospacing="1" w:line="240" w:lineRule="auto"/>
     </w:pPr>
@@ -12049,7 +11889,6 @@
     <w:uiPriority w:val="99"/>
     <w:semiHidden/>
     <w:unhideWhenUsed/>
-    <w:rsid w:val="009976A9"/>
     <w:pPr>
       <w:spacing w:after="0" w:line="240" w:lineRule="auto"/>
     </w:pPr>
@@ -12065,7 +11904,6 @@
     <w:link w:val="BalloonText"/>
     <w:uiPriority w:val="99"/>
     <w:semiHidden/>
-    <w:rsid w:val="009976A9"/>
     <w:rPr>
       <w:rFonts w:ascii="Tahoma" w:hAnsi="Tahoma" w:cs="Tahoma"/>
       <w:sz w:val="16"/>
@@ -12076,7 +11914,6 @@
     <w:name w:val="Heading 1 Char"/>
     <w:link w:val="Heading1"/>
     <w:uiPriority w:val="9"/>
-    <w:rsid w:val="00520EF4"/>
     <w:rPr>
       <w:rFonts w:ascii="Arial" w:hAnsi="Arial"/>
       <w:b/>
@@ -12095,7 +11932,6 @@
     <w:semiHidden/>
     <w:unhideWhenUsed/>
     <w:qFormat/>
-    <w:rsid w:val="009976A9"/>
     <w:pPr>
       <w:outlineLvl w:val="9"/>
     </w:pPr>
@@ -12110,7 +11946,6 @@
     <w:autoRedefine/>
     <w:uiPriority w:val="39"/>
     <w:unhideWhenUsed/>
-    <w:rsid w:val="007A5F85"/>
     <w:pPr>
       <w:tabs>
         <w:tab w:val="right" w:leader="dot" w:pos="9830"/>
@@ -12126,7 +11961,6 @@
     <w:autoRedefine/>
     <w:uiPriority w:val="39"/>
     <w:unhideWhenUsed/>
-    <w:rsid w:val="009976A9"/>
     <w:pPr>
       <w:spacing w:after="100"/>
       <w:ind w:left="440"/>
@@ -12139,7 +11973,6 @@
     <w:autoRedefine/>
     <w:uiPriority w:val="39"/>
     <w:unhideWhenUsed/>
-    <w:rsid w:val="00B11616"/>
     <w:pPr>
       <w:spacing w:after="100"/>
     </w:pPr>
@@ -12151,7 +11984,6 @@
     <w:autoRedefine/>
     <w:uiPriority w:val="39"/>
     <w:unhideWhenUsed/>
-    <w:rsid w:val="00B11616"/>
     <w:pPr>
       <w:spacing w:after="100"/>
       <w:ind w:left="660"/>
@@ -12164,7 +11996,6 @@
     <w:autoRedefine/>
     <w:uiPriority w:val="39"/>
     <w:unhideWhenUsed/>
-    <w:rsid w:val="00B11616"/>
     <w:pPr>
       <w:spacing w:after="100"/>
       <w:ind w:left="880"/>
@@ -12177,7 +12008,6 @@
     <w:autoRedefine/>
     <w:uiPriority w:val="39"/>
     <w:unhideWhenUsed/>
-    <w:rsid w:val="00B11616"/>
     <w:pPr>
       <w:spacing w:after="100"/>
       <w:ind w:left="1100"/>
@@ -12190,7 +12020,6 @@
     <w:autoRedefine/>
     <w:uiPriority w:val="39"/>
     <w:unhideWhenUsed/>
-    <w:rsid w:val="00B11616"/>
     <w:pPr>
       <w:spacing w:after="100"/>
       <w:ind w:left="1320"/>
@@ -12203,7 +12032,6 @@
     <w:autoRedefine/>
     <w:uiPriority w:val="39"/>
     <w:unhideWhenUsed/>
-    <w:rsid w:val="00B11616"/>
     <w:pPr>
       <w:spacing w:after="100"/>
       <w:ind w:left="1540"/>
@@ -12216,7 +12044,6 @@
     <w:autoRedefine/>
     <w:uiPriority w:val="39"/>
     <w:unhideWhenUsed/>
-    <w:rsid w:val="00B11616"/>
     <w:pPr>
       <w:spacing w:after="100"/>
       <w:ind w:left="1760"/>
@@ -12229,7 +12056,6 @@
     <w:uiPriority w:val="99"/>
     <w:semiHidden/>
     <w:unhideWhenUsed/>
-    <w:rsid w:val="009B3314"/>
     <w:pPr>
       <w:tabs>
         <w:tab w:val="center" w:pos="4513"/>
@@ -12245,7 +12071,6 @@
     <w:link w:val="Header"/>
     <w:uiPriority w:val="99"/>
     <w:semiHidden/>
-    <w:rsid w:val="009B3314"/>
     <w:rPr>
       <w:sz w:val="22"/>
       <w:szCs w:val="22"/>
@@ -12258,7 +12083,6 @@
     <w:link w:val="FooterChar"/>
     <w:uiPriority w:val="99"/>
     <w:unhideWhenUsed/>
-    <w:rsid w:val="009B3314"/>
     <w:pPr>
       <w:tabs>
         <w:tab w:val="center" w:pos="4513"/>
@@ -12273,7 +12097,6 @@
     <w:name w:val="Footer Char"/>
     <w:link w:val="Footer"/>
     <w:uiPriority w:val="99"/>
-    <w:rsid w:val="009B3314"/>
     <w:rPr>
       <w:sz w:val="22"/>
       <w:szCs w:val="22"/>
@@ -12285,7 +12108,6 @@
     <w:basedOn w:val="Normal"/>
     <w:uiPriority w:val="99"/>
     <w:unhideWhenUsed/>
-    <w:rsid w:val="005342B7"/>
     <w:pPr>
       <w:numPr>
         <w:numId w:val="25"/>
@@ -12299,7 +12121,6 @@
     <w:uiPriority w:val="99"/>
     <w:semiHidden/>
     <w:unhideWhenUsed/>
-    <w:rsid w:val="00BE3EA2"/>
     <w:rPr>
       <w:sz w:val="16"/>
       <w:szCs w:val="16"/>
@@ -12312,7 +12133,6 @@
     <w:uiPriority w:val="99"/>
     <w:semiHidden/>
     <w:unhideWhenUsed/>
-    <w:rsid w:val="00BE3EA2"/>
     <w:rPr>
       <w:sz w:val="20"/>
       <w:szCs w:val="20"/>
@@ -12323,7 +12143,6 @@
     <w:link w:val="CommentText"/>
     <w:uiPriority w:val="99"/>
     <w:semiHidden/>
-    <w:rsid w:val="00BE3EA2"/>
     <w:rPr>
       <w:rFonts w:ascii="Arial" w:hAnsi="Arial"/>
       <w:lang w:val="en-US" w:eastAsia="zh-CN"/>
@@ -12337,7 +12156,6 @@
     <w:uiPriority w:val="99"/>
     <w:semiHidden/>
     <w:unhideWhenUsed/>
-    <w:rsid w:val="00BE3EA2"/>
     <w:rPr>
       <w:b/>
       <w:bCs/>
@@ -12348,7 +12166,6 @@
     <w:link w:val="CommentSubject"/>
     <w:uiPriority w:val="99"/>
     <w:semiHidden/>
-    <w:rsid w:val="00BE3EA2"/>
     <w:rPr>
       <w:rFonts w:ascii="Arial" w:hAnsi="Arial"/>
       <w:b/>
@@ -12361,7 +12178,6 @@
     <w:hidden/>
     <w:uiPriority w:val="99"/>
     <w:semiHidden/>
-    <w:rsid w:val="00BE3EA2"/>
     <w:rPr>
       <w:rFonts w:ascii="Arial" w:hAnsi="Arial"/>
       <w:sz w:val="22"/>
@@ -12376,7 +12192,6 @@
     <w:uiPriority w:val="99"/>
     <w:semiHidden/>
     <w:unhideWhenUsed/>
-    <w:rsid w:val="00CD4ED4"/>
     <w:rPr>
       <w:sz w:val="20"/>
       <w:szCs w:val="20"/>
@@ -12387,7 +12202,6 @@
     <w:link w:val="FootnoteText"/>
     <w:uiPriority w:val="99"/>
     <w:semiHidden/>
-    <w:rsid w:val="00CD4ED4"/>
     <w:rPr>
       <w:rFonts w:ascii="Arial" w:hAnsi="Arial"/>
       <w:lang w:val="en-US" w:eastAsia="zh-CN"/>
@@ -12398,7 +12212,6 @@
     <w:uiPriority w:val="99"/>
     <w:semiHidden/>
     <w:unhideWhenUsed/>
-    <w:rsid w:val="00CD4ED4"/>
     <w:rPr>
       <w:vertAlign w:val="superscript"/>
     </w:rPr>
@@ -12408,7 +12221,6 @@
     <w:basedOn w:val="Normal"/>
     <w:uiPriority w:val="34"/>
     <w:qFormat/>
-    <w:rsid w:val="007A7A28"/>
     <w:pPr>
       <w:ind w:left="720"/>
     </w:pPr>
@@ -12417,7 +12229,6 @@
     <w:name w:val="Table Grid"/>
     <w:basedOn w:val="TableNormal"/>
     <w:uiPriority w:val="59"/>
-    <w:rsid w:val="00BE5A34"/>
     <w:tblPr>
       <w:tblBorders>
         <w:top w:val="single" w:sz="4" w:space="0" w:color="000000"/>
@@ -12433,7 +12244,6 @@
     <w:name w:val="No Spacing"/>
     <w:uiPriority w:val="1"/>
     <w:qFormat/>
-    <w:rsid w:val="00BE5A34"/>
     <w:rPr>
       <w:rFonts w:ascii="Arial" w:hAnsi="Arial"/>
       <w:sz w:val="22"/>

</xml_diff>